<commit_message>
Update Exemples de commentaires.docx
</commit_message>
<xml_diff>
--- a/doc/Exemples de commentaires.docx
+++ b/doc/Exemples de commentaires.docx
@@ -19,32 +19,59 @@
           <w:szCs w:val="28"/>
           <w:lang w:val="fr-CA"/>
         </w:rPr>
-        <w:t>Exemples de commentaires :</w:t>
-      </w:r>
-    </w:p>
-    <w:p>
-      <w:pPr>
-        <w:rPr>
-          <w:b/>
-          <w:lang w:val="fr-CA"/>
-        </w:rPr>
-      </w:pPr>
-      <w:r>
-        <w:rPr>
-          <w:b/>
-          <w:lang w:val="fr-CA"/>
-        </w:rPr>
-        <w:t>Problèmes/</w:t>
-      </w:r>
-      <w:proofErr w:type="spellStart"/>
-      <w:r>
-        <w:rPr>
-          <w:b/>
-          <w:lang w:val="fr-CA"/>
-        </w:rPr>
-        <w:t>Recommendations</w:t>
-      </w:r>
-      <w:proofErr w:type="spellEnd"/>
+        <w:t>Problèmes</w:t>
+      </w:r>
+      <w:r>
+        <w:rPr>
+          <w:b/>
+          <w:sz w:val="28"/>
+          <w:szCs w:val="28"/>
+          <w:lang w:val="fr-CA"/>
+        </w:rPr>
+        <w:t xml:space="preserve"> </w:t>
+      </w:r>
+      <w:r>
+        <w:rPr>
+          <w:b/>
+          <w:sz w:val="28"/>
+          <w:szCs w:val="28"/>
+          <w:lang w:val="fr-CA"/>
+        </w:rPr>
+        <w:t>/</w:t>
+      </w:r>
+      <w:r>
+        <w:rPr>
+          <w:b/>
+          <w:sz w:val="28"/>
+          <w:szCs w:val="28"/>
+          <w:lang w:val="fr-CA"/>
+        </w:rPr>
+        <w:t xml:space="preserve"> Recommandations</w:t>
+      </w:r>
+      <w:r>
+        <w:rPr>
+          <w:b/>
+          <w:sz w:val="28"/>
+          <w:szCs w:val="28"/>
+          <w:lang w:val="fr-CA"/>
+        </w:rPr>
+        <w:t> :</w:t>
+      </w:r>
+    </w:p>
+    <w:p>
+      <w:pPr>
+        <w:rPr>
+          <w:b/>
+          <w:lang w:val="fr-CA"/>
+        </w:rPr>
+      </w:pPr>
+      <w:r>
+        <w:rPr>
+          <w:b/>
+          <w:lang w:val="fr-CA"/>
+        </w:rPr>
+        <w:t xml:space="preserve">Problèmes de lecture: </w:t>
+      </w:r>
     </w:p>
     <w:p>
       <w:pPr>
@@ -61,22 +88,38 @@
         <w:rPr>
           <w:lang w:val="fr-CA"/>
         </w:rPr>
-        <w:t xml:space="preserve">S’assurer que l’observateur lise bien les mesures sur le pied </w:t>
-      </w:r>
-      <w:r>
-        <w:rPr>
-          <w:lang w:val="fr-CA"/>
-        </w:rPr>
-        <w:t xml:space="preserve">à coulisse et le </w:t>
-      </w:r>
-      <w:proofErr w:type="spellStart"/>
-      <w:r>
-        <w:rPr>
-          <w:lang w:val="fr-CA"/>
-        </w:rPr>
-        <w:t>duromètre</w:t>
-      </w:r>
-      <w:proofErr w:type="spellEnd"/>
+        <w:t xml:space="preserve">S’assurer que l’observateur </w:t>
+      </w:r>
+      <w:r>
+        <w:rPr>
+          <w:lang w:val="fr-CA"/>
+        </w:rPr>
+        <w:t>lit</w:t>
+      </w:r>
+      <w:r>
+        <w:rPr>
+          <w:lang w:val="fr-CA"/>
+        </w:rPr>
+        <w:t xml:space="preserve"> </w:t>
+      </w:r>
+      <w:r>
+        <w:rPr>
+          <w:lang w:val="fr-CA"/>
+        </w:rPr>
+        <w:t>attentivement</w:t>
+      </w:r>
+      <w:r>
+        <w:rPr>
+          <w:lang w:val="fr-CA"/>
+        </w:rPr>
+        <w:t xml:space="preserve"> les mesures sur le pied </w:t>
+      </w:r>
+      <w:r>
+        <w:rPr>
+          <w:lang w:val="fr-CA"/>
+        </w:rPr>
+        <w:t>à coulisse</w:t>
+      </w:r>
       <w:r>
         <w:rPr>
           <w:lang w:val="fr-CA"/>
@@ -99,7 +142,31 @@
         <w:rPr>
           <w:lang w:val="fr-CA"/>
         </w:rPr>
-        <w:t xml:space="preserve">S’assurer que le </w:t>
+        <w:t xml:space="preserve">S’assurer que l’observateur </w:t>
+      </w:r>
+      <w:r>
+        <w:rPr>
+          <w:lang w:val="fr-CA"/>
+        </w:rPr>
+        <w:t>lit</w:t>
+      </w:r>
+      <w:r>
+        <w:rPr>
+          <w:lang w:val="fr-CA"/>
+        </w:rPr>
+        <w:t xml:space="preserve"> </w:t>
+      </w:r>
+      <w:r>
+        <w:rPr>
+          <w:lang w:val="fr-CA"/>
+        </w:rPr>
+        <w:t>attentivement</w:t>
+      </w:r>
+      <w:r>
+        <w:rPr>
+          <w:lang w:val="fr-CA"/>
+        </w:rPr>
+        <w:t xml:space="preserve"> les mesures sur le </w:t>
       </w:r>
       <w:proofErr w:type="spellStart"/>
       <w:r>
@@ -113,7 +180,7 @@
         <w:rPr>
           <w:lang w:val="fr-CA"/>
         </w:rPr>
-        <w:t xml:space="preserve"> est appliqué avec suffisamment de pression.</w:t>
+        <w:t>.</w:t>
       </w:r>
     </w:p>
     <w:p>
@@ -131,37 +198,711 @@
         <w:rPr>
           <w:lang w:val="fr-CA"/>
         </w:rPr>
-        <w:t xml:space="preserve">S’assurer que l’échantillon du casier soit pris au hasard (i.e. il ne doit pas être trier, ni par le pêcheur, ni par l’observateur). </w:t>
-      </w:r>
-      <w:bookmarkStart w:id="1" w:name="_GoBack"/>
+        <w:t xml:space="preserve">S’assurer que l’observateur </w:t>
+      </w:r>
+      <w:r>
+        <w:rPr>
+          <w:lang w:val="fr-CA"/>
+        </w:rPr>
+        <w:t>lit attentivement</w:t>
+      </w:r>
+      <w:r>
+        <w:rPr>
+          <w:lang w:val="fr-CA"/>
+        </w:rPr>
+        <w:t xml:space="preserve"> les mesures sur le pied </w:t>
+      </w:r>
+      <w:r>
+        <w:rPr>
+          <w:lang w:val="fr-CA"/>
+        </w:rPr>
+        <w:t>à coulisse</w:t>
+      </w:r>
+      <w:r>
+        <w:rPr>
+          <w:lang w:val="fr-CA"/>
+        </w:rPr>
+        <w:t xml:space="preserve"> et </w:t>
+      </w:r>
+      <w:r>
+        <w:rPr>
+          <w:lang w:val="fr-CA"/>
+        </w:rPr>
+        <w:t xml:space="preserve">le </w:t>
+      </w:r>
+      <w:proofErr w:type="spellStart"/>
+      <w:r>
+        <w:rPr>
+          <w:lang w:val="fr-CA"/>
+        </w:rPr>
+        <w:t>duromètre</w:t>
+      </w:r>
+      <w:proofErr w:type="spellEnd"/>
+      <w:r>
+        <w:rPr>
+          <w:lang w:val="fr-CA"/>
+        </w:rPr>
+        <w:t>.</w:t>
+      </w:r>
+    </w:p>
+    <w:p>
+      <w:pPr>
+        <w:pStyle w:val="ListParagraph"/>
+        <w:numPr>
+          <w:ilvl w:val="0"/>
+          <w:numId w:val="1"/>
+        </w:numPr>
+        <w:rPr>
+          <w:lang w:val="fr-CA"/>
+        </w:rPr>
+      </w:pPr>
+      <w:r>
+        <w:rPr>
+          <w:lang w:val="fr-CA"/>
+        </w:rPr>
+        <w:t xml:space="preserve">Réviser avec l’observateur comment bien lire le pied-à-coulisse. </w:t>
+      </w:r>
+    </w:p>
+    <w:p>
+      <w:pPr>
+        <w:pStyle w:val="ListParagraph"/>
+        <w:numPr>
+          <w:ilvl w:val="1"/>
+          <w:numId w:val="1"/>
+        </w:numPr>
+        <w:rPr>
+          <w:lang w:val="fr-CA"/>
+        </w:rPr>
+      </w:pPr>
+      <w:r>
+        <w:rPr>
+          <w:lang w:val="fr-CA"/>
+        </w:rPr>
+        <w:t>Faire attention à la ligne de référence (i.e. le zéro).</w:t>
+      </w:r>
+    </w:p>
+    <w:p>
+      <w:pPr>
+        <w:pStyle w:val="ListParagraph"/>
+        <w:ind w:left="360"/>
+        <w:rPr>
+          <w:lang w:val="fr-CA"/>
+        </w:rPr>
+      </w:pPr>
+    </w:p>
+    <w:p>
+      <w:pPr>
+        <w:rPr>
+          <w:b/>
+          <w:lang w:val="fr-CA"/>
+        </w:rPr>
+      </w:pPr>
+      <w:r>
+        <w:rPr>
+          <w:b/>
+          <w:lang w:val="fr-CA"/>
+        </w:rPr>
+        <w:t xml:space="preserve">Problèmes de </w:t>
+      </w:r>
+      <w:r>
+        <w:rPr>
+          <w:b/>
+          <w:lang w:val="fr-CA"/>
+        </w:rPr>
+        <w:t>mes</w:t>
+      </w:r>
+      <w:r>
+        <w:rPr>
+          <w:b/>
+          <w:lang w:val="fr-CA"/>
+        </w:rPr>
+        <w:t xml:space="preserve">ure: </w:t>
+      </w:r>
+    </w:p>
+    <w:p>
+      <w:pPr>
+        <w:rPr>
+          <w:b/>
+          <w:lang w:val="fr-CA"/>
+        </w:rPr>
+      </w:pPr>
+      <w:r>
+        <w:rPr>
+          <w:b/>
+          <w:lang w:val="fr-CA"/>
+        </w:rPr>
+        <w:t>Pied-à-coulisse :</w:t>
+      </w:r>
+    </w:p>
+    <w:p>
+      <w:pPr>
+        <w:pStyle w:val="ListParagraph"/>
+        <w:numPr>
+          <w:ilvl w:val="0"/>
+          <w:numId w:val="12"/>
+        </w:numPr>
+        <w:rPr>
+          <w:lang w:val="fr-CA"/>
+        </w:rPr>
+      </w:pPr>
+      <w:r>
+        <w:rPr>
+          <w:lang w:val="fr-CA"/>
+        </w:rPr>
+        <w:t xml:space="preserve">S’assurer que la </w:t>
+      </w:r>
+      <w:r>
+        <w:rPr>
+          <w:b/>
+          <w:lang w:val="fr-CA"/>
+        </w:rPr>
+        <w:t>hauteur</w:t>
+      </w:r>
+      <w:r>
+        <w:rPr>
+          <w:lang w:val="fr-CA"/>
+        </w:rPr>
+        <w:t xml:space="preserve"> de la pince est bien mesurée. </w:t>
+      </w:r>
+    </w:p>
+    <w:p>
+      <w:pPr>
+        <w:pStyle w:val="ListParagraph"/>
+        <w:numPr>
+          <w:ilvl w:val="1"/>
+          <w:numId w:val="12"/>
+        </w:numPr>
+        <w:rPr>
+          <w:lang w:val="fr-CA"/>
+        </w:rPr>
+      </w:pPr>
+      <w:r>
+        <w:rPr>
+          <w:lang w:val="fr-CA"/>
+        </w:rPr>
+        <w:t>D’autres types de mesure de pince vont être plus petites que la hauteur de pince.</w:t>
+      </w:r>
+    </w:p>
+    <w:p>
+      <w:pPr>
+        <w:pStyle w:val="ListParagraph"/>
+        <w:numPr>
+          <w:ilvl w:val="0"/>
+          <w:numId w:val="12"/>
+        </w:numPr>
+        <w:rPr>
+          <w:lang w:val="fr-CA"/>
+        </w:rPr>
+      </w:pPr>
+      <w:r>
+        <w:rPr>
+          <w:lang w:val="fr-CA"/>
+        </w:rPr>
+        <w:t>Léger biais dans les mesures de la hauteur de pince par rapport à la largeur de la carapace. Quelques données aberrantes de la hauteur de pince.</w:t>
+      </w:r>
+    </w:p>
+    <w:p>
+      <w:pPr>
+        <w:pStyle w:val="ListParagraph"/>
+        <w:ind w:left="360"/>
+        <w:rPr>
+          <w:lang w:val="fr-CA"/>
+        </w:rPr>
+      </w:pPr>
+    </w:p>
+    <w:p>
+      <w:pPr>
+        <w:rPr>
+          <w:b/>
+          <w:lang w:val="fr-CA"/>
+        </w:rPr>
+      </w:pPr>
+      <w:proofErr w:type="spellStart"/>
+      <w:r>
+        <w:rPr>
+          <w:b/>
+          <w:lang w:val="fr-CA"/>
+        </w:rPr>
+        <w:t>Duromètre</w:t>
+      </w:r>
+      <w:proofErr w:type="spellEnd"/>
+      <w:r>
+        <w:rPr>
+          <w:b/>
+          <w:lang w:val="fr-CA"/>
+        </w:rPr>
+        <w:t> :</w:t>
+      </w:r>
+    </w:p>
+    <w:p>
+      <w:pPr>
+        <w:pStyle w:val="ListParagraph"/>
+        <w:numPr>
+          <w:ilvl w:val="0"/>
+          <w:numId w:val="12"/>
+        </w:numPr>
+        <w:rPr>
+          <w:lang w:val="fr-CA"/>
+        </w:rPr>
+      </w:pPr>
+      <w:r>
+        <w:rPr>
+          <w:lang w:val="fr-CA"/>
+        </w:rPr>
+        <w:t xml:space="preserve">S’assurer que le </w:t>
+      </w:r>
+      <w:proofErr w:type="spellStart"/>
+      <w:r>
+        <w:rPr>
+          <w:lang w:val="fr-CA"/>
+        </w:rPr>
+        <w:t>duromètre</w:t>
+      </w:r>
+      <w:proofErr w:type="spellEnd"/>
+      <w:r>
+        <w:rPr>
+          <w:lang w:val="fr-CA"/>
+        </w:rPr>
+        <w:t xml:space="preserve"> est appliqué avec suffisamment de pression.</w:t>
+      </w:r>
+    </w:p>
+    <w:p>
+      <w:pPr>
+        <w:pStyle w:val="ListParagraph"/>
+        <w:numPr>
+          <w:ilvl w:val="0"/>
+          <w:numId w:val="12"/>
+        </w:numPr>
+        <w:rPr>
+          <w:lang w:val="fr-CA"/>
+        </w:rPr>
+      </w:pPr>
+      <w:r>
+        <w:rPr>
+          <w:lang w:val="fr-CA"/>
+        </w:rPr>
+        <w:t xml:space="preserve">Valeurs de </w:t>
+      </w:r>
+      <w:proofErr w:type="spellStart"/>
+      <w:r>
+        <w:rPr>
+          <w:lang w:val="fr-CA"/>
+        </w:rPr>
+        <w:t>duromètre</w:t>
+      </w:r>
+      <w:proofErr w:type="spellEnd"/>
+      <w:r>
+        <w:rPr>
+          <w:lang w:val="fr-CA"/>
+        </w:rPr>
+        <w:t xml:space="preserve"> sont arrondies.</w:t>
+      </w:r>
+    </w:p>
+    <w:p>
+      <w:pPr>
+        <w:pStyle w:val="ListParagraph"/>
+        <w:numPr>
+          <w:ilvl w:val="0"/>
+          <w:numId w:val="12"/>
+        </w:numPr>
+        <w:rPr>
+          <w:lang w:val="fr-CA"/>
+        </w:rPr>
+      </w:pPr>
+      <w:r>
+        <w:rPr>
+          <w:lang w:val="fr-CA"/>
+        </w:rPr>
+        <w:t xml:space="preserve">Valeurs du </w:t>
+      </w:r>
+      <w:proofErr w:type="spellStart"/>
+      <w:r>
+        <w:rPr>
+          <w:lang w:val="fr-CA"/>
+        </w:rPr>
+        <w:t>duromètre</w:t>
+      </w:r>
+      <w:proofErr w:type="spellEnd"/>
+      <w:r>
+        <w:rPr>
+          <w:lang w:val="fr-CA"/>
+        </w:rPr>
+        <w:t xml:space="preserve"> sont anormalement élevées. La présence de crabes immatures dans les observations de hauteur de pince versus la largeur de carapace implique qu'il d</w:t>
+      </w:r>
+      <w:r>
+        <w:rPr>
+          <w:lang w:val="fr-CA"/>
+        </w:rPr>
+        <w:t>e</w:t>
+      </w:r>
+      <w:r>
+        <w:rPr>
+          <w:lang w:val="fr-CA"/>
+        </w:rPr>
+        <w:t xml:space="preserve">vrait avoir des valeurs de </w:t>
+      </w:r>
+      <w:proofErr w:type="spellStart"/>
+      <w:r>
+        <w:rPr>
+          <w:lang w:val="fr-CA"/>
+        </w:rPr>
+        <w:t>duromètre</w:t>
+      </w:r>
+      <w:proofErr w:type="spellEnd"/>
+      <w:r>
+        <w:rPr>
+          <w:lang w:val="fr-CA"/>
+        </w:rPr>
+        <w:t xml:space="preserve"> plus basses que celles observées.</w:t>
+      </w:r>
+      <w:r>
+        <w:rPr>
+          <w:lang w:val="fr-CA"/>
+        </w:rPr>
+        <w:tab/>
+      </w:r>
+    </w:p>
+    <w:p>
+      <w:pPr>
+        <w:pStyle w:val="ListParagraph"/>
+        <w:numPr>
+          <w:ilvl w:val="0"/>
+          <w:numId w:val="12"/>
+        </w:numPr>
+        <w:rPr>
+          <w:lang w:val="fr-CA"/>
+        </w:rPr>
+      </w:pPr>
+      <w:r>
+        <w:rPr>
+          <w:lang w:val="fr-CA"/>
+        </w:rPr>
+        <w:t>Biais important dans les mesures de la hauteur de la pince par rapport à la largeur de la carapace. Quelques données aberrantes. Besoin de formation additionnel. Peu de crabes échantillonnés.</w:t>
+      </w:r>
+      <w:r>
+        <w:rPr>
+          <w:lang w:val="fr-CA"/>
+        </w:rPr>
+        <w:tab/>
+      </w:r>
+      <w:r>
+        <w:rPr>
+          <w:lang w:val="fr-CA"/>
+        </w:rPr>
+        <w:tab/>
+      </w:r>
+    </w:p>
+    <w:p>
+      <w:pPr>
+        <w:rPr>
+          <w:b/>
+          <w:lang w:val="fr-CA"/>
+        </w:rPr>
+      </w:pPr>
+      <w:r>
+        <w:rPr>
+          <w:b/>
+          <w:lang w:val="fr-CA"/>
+        </w:rPr>
+        <w:t>Échantillonnage :</w:t>
+      </w:r>
+    </w:p>
+    <w:p>
+      <w:pPr>
+        <w:pStyle w:val="ListParagraph"/>
+        <w:numPr>
+          <w:ilvl w:val="0"/>
+          <w:numId w:val="1"/>
+        </w:numPr>
+        <w:rPr>
+          <w:lang w:val="fr-CA"/>
+        </w:rPr>
+      </w:pPr>
+      <w:r>
+        <w:rPr>
+          <w:lang w:val="fr-CA"/>
+        </w:rPr>
+        <w:t xml:space="preserve">Peu de crabes adolescents dans </w:t>
+      </w:r>
+      <w:r>
+        <w:rPr>
+          <w:lang w:val="fr-CA"/>
+        </w:rPr>
+        <w:t>les échantillons.</w:t>
+      </w:r>
+    </w:p>
+    <w:p>
+      <w:pPr>
+        <w:pStyle w:val="ListParagraph"/>
+        <w:numPr>
+          <w:ilvl w:val="0"/>
+          <w:numId w:val="1"/>
+        </w:numPr>
+        <w:rPr>
+          <w:lang w:val="fr-CA"/>
+        </w:rPr>
+      </w:pPr>
+      <w:r>
+        <w:rPr>
+          <w:lang w:val="fr-CA"/>
+        </w:rPr>
+        <w:t>S’assurer que l’échantillon du casier soit pris au hasard (i.e. il ne doit pas être trier</w:t>
+      </w:r>
+      <w:r>
+        <w:rPr>
+          <w:lang w:val="fr-CA"/>
+        </w:rPr>
+        <w:t xml:space="preserve"> au préalable par le pê</w:t>
+      </w:r>
+      <w:r>
+        <w:rPr>
+          <w:lang w:val="fr-CA"/>
+        </w:rPr>
+        <w:t xml:space="preserve">cheur. </w:t>
+      </w:r>
       <w:bookmarkEnd w:id="0"/>
-      <w:bookmarkEnd w:id="1"/>
-    </w:p>
-    <w:p>
-      <w:pPr>
-        <w:rPr>
-          <w:b/>
-        </w:rPr>
-      </w:pPr>
-      <w:r>
-        <w:rPr>
-          <w:b/>
-        </w:rPr>
-        <w:t xml:space="preserve">Figure de </w:t>
-      </w:r>
-      <w:proofErr w:type="spellStart"/>
-      <w:r>
-        <w:rPr>
-          <w:b/>
-        </w:rPr>
-        <w:t>pinces</w:t>
-      </w:r>
-      <w:proofErr w:type="spellEnd"/>
-      <w:r>
-        <w:rPr>
-          <w:b/>
-        </w:rPr>
-        <w:t>:</w:t>
+    </w:p>
+    <w:p>
+      <w:pPr>
+        <w:pStyle w:val="ListParagraph"/>
+        <w:ind w:left="360"/>
+        <w:rPr>
+          <w:lang w:val="fr-CA"/>
+        </w:rPr>
+      </w:pPr>
+    </w:p>
+    <w:p>
+      <w:pPr>
+        <w:rPr>
+          <w:b/>
+          <w:lang w:val="fr-CA"/>
+        </w:rPr>
+      </w:pPr>
+      <w:r>
+        <w:rPr>
+          <w:b/>
+          <w:lang w:val="fr-CA"/>
+        </w:rPr>
+        <w:t>Écriture :</w:t>
+      </w:r>
+    </w:p>
+    <w:p>
+      <w:pPr>
+        <w:pStyle w:val="ListParagraph"/>
+        <w:numPr>
+          <w:ilvl w:val="0"/>
+          <w:numId w:val="13"/>
+        </w:numPr>
+        <w:rPr>
+          <w:lang w:val="fr-CA"/>
+        </w:rPr>
+      </w:pPr>
+      <w:r>
+        <w:rPr>
+          <w:lang w:val="fr-CA"/>
+        </w:rPr>
+        <w:t xml:space="preserve">L'observateur mesure bien (beau travail) quoique quelques mesures aberrantes de la hauteur de pince. </w:t>
+      </w:r>
+      <w:r>
+        <w:rPr>
+          <w:lang w:val="fr-CA"/>
+        </w:rPr>
+        <w:tab/>
+      </w:r>
+      <w:r>
+        <w:rPr>
+          <w:lang w:val="fr-CA"/>
+        </w:rPr>
+        <w:tab/>
+      </w:r>
+      <w:r>
+        <w:rPr>
+          <w:lang w:val="fr-CA"/>
+        </w:rPr>
+        <w:tab/>
+      </w:r>
+      <w:r>
+        <w:rPr>
+          <w:lang w:val="fr-CA"/>
+        </w:rPr>
+        <w:tab/>
+      </w:r>
+      <w:r>
+        <w:rPr>
+          <w:lang w:val="fr-CA"/>
+        </w:rPr>
+        <w:tab/>
+      </w:r>
+    </w:p>
+    <w:p>
+      <w:pPr>
+        <w:rPr>
+          <w:lang w:val="fr-CA"/>
+        </w:rPr>
+      </w:pPr>
+      <w:r>
+        <w:rPr>
+          <w:lang w:val="fr-CA"/>
+        </w:rPr>
+        <w:tab/>
+      </w:r>
+      <w:r>
+        <w:rPr>
+          <w:lang w:val="fr-CA"/>
+        </w:rPr>
+        <w:tab/>
+      </w:r>
+      <w:r>
+        <w:rPr>
+          <w:lang w:val="fr-CA"/>
+        </w:rPr>
+        <w:tab/>
+      </w:r>
+      <w:r>
+        <w:rPr>
+          <w:lang w:val="fr-CA"/>
+        </w:rPr>
+        <w:tab/>
+      </w:r>
+      <w:r>
+        <w:rPr>
+          <w:lang w:val="fr-CA"/>
+        </w:rPr>
+        <w:tab/>
+      </w:r>
+      <w:r>
+        <w:rPr>
+          <w:lang w:val="fr-CA"/>
+        </w:rPr>
+        <w:tab/>
+      </w:r>
+      <w:r>
+        <w:rPr>
+          <w:lang w:val="fr-CA"/>
+        </w:rPr>
+        <w:tab/>
+      </w:r>
+      <w:r>
+        <w:rPr>
+          <w:lang w:val="fr-CA"/>
+        </w:rPr>
+        <w:tab/>
+      </w:r>
+    </w:p>
+    <w:p>
+      <w:pPr>
+        <w:rPr>
+          <w:b/>
+          <w:lang w:val="fr-CA"/>
+        </w:rPr>
+      </w:pPr>
+      <w:r>
+        <w:rPr>
+          <w:b/>
+          <w:lang w:val="fr-CA"/>
+        </w:rPr>
+        <w:br w:type="page"/>
+      </w:r>
+    </w:p>
+    <w:p>
+      <w:pPr>
+        <w:rPr>
+          <w:b/>
+          <w:lang w:val="fr-CA"/>
+        </w:rPr>
+      </w:pPr>
+      <w:r>
+        <w:rPr>
+          <w:b/>
+          <w:lang w:val="fr-CA"/>
+        </w:rPr>
+        <w:lastRenderedPageBreak/>
+        <w:t xml:space="preserve">Figures : </w:t>
+      </w:r>
+      <w:r>
+        <w:rPr>
+          <w:b/>
+          <w:lang w:val="fr-CA"/>
+        </w:rPr>
+        <w:tab/>
+      </w:r>
+      <w:r>
+        <w:rPr>
+          <w:b/>
+          <w:lang w:val="fr-CA"/>
+        </w:rPr>
+        <w:tab/>
+      </w:r>
+      <w:r>
+        <w:rPr>
+          <w:b/>
+          <w:lang w:val="fr-CA"/>
+        </w:rPr>
+        <w:tab/>
+      </w:r>
+      <w:r>
+        <w:rPr>
+          <w:b/>
+          <w:lang w:val="fr-CA"/>
+        </w:rPr>
+        <w:tab/>
+      </w:r>
+      <w:r>
+        <w:rPr>
+          <w:b/>
+          <w:lang w:val="fr-CA"/>
+        </w:rPr>
+        <w:tab/>
+      </w:r>
+      <w:r>
+        <w:rPr>
+          <w:b/>
+          <w:lang w:val="fr-CA"/>
+        </w:rPr>
+        <w:tab/>
+      </w:r>
+      <w:r>
+        <w:rPr>
+          <w:b/>
+          <w:lang w:val="fr-CA"/>
+        </w:rPr>
+        <w:tab/>
+      </w:r>
+      <w:r>
+        <w:rPr>
+          <w:b/>
+          <w:lang w:val="fr-CA"/>
+        </w:rPr>
+        <w:tab/>
+      </w:r>
+      <w:r>
+        <w:rPr>
+          <w:b/>
+          <w:lang w:val="fr-CA"/>
+        </w:rPr>
+        <w:tab/>
+      </w:r>
+    </w:p>
+    <w:p>
+      <w:pPr>
+        <w:rPr>
+          <w:b/>
+          <w:lang w:val="fr-CA"/>
+        </w:rPr>
+      </w:pPr>
+      <w:r>
+        <w:rPr>
+          <w:b/>
+          <w:lang w:val="fr-CA"/>
+        </w:rPr>
+        <w:t>P</w:t>
+      </w:r>
+      <w:r>
+        <w:rPr>
+          <w:b/>
+          <w:lang w:val="fr-CA"/>
+        </w:rPr>
+        <w:t>inces:</w:t>
       </w:r>
     </w:p>
     <w:p>
@@ -347,37 +1088,19 @@
     <w:p>
       <w:pPr>
         <w:pStyle w:val="ListParagraph"/>
-        <w:ind w:left="360"/>
-        <w:rPr>
-          <w:lang w:val="fr-CA"/>
-        </w:rPr>
-      </w:pPr>
-    </w:p>
-    <w:p>
-      <w:pPr>
-        <w:rPr>
-          <w:b/>
-        </w:rPr>
-      </w:pPr>
-      <w:r>
-        <w:rPr>
-          <w:b/>
-        </w:rPr>
-        <w:t xml:space="preserve">Figure de </w:t>
-      </w:r>
-      <w:proofErr w:type="spellStart"/>
-      <w:r>
-        <w:rPr>
-          <w:b/>
-        </w:rPr>
-        <w:t>duromètre</w:t>
-      </w:r>
-      <w:proofErr w:type="spellEnd"/>
-      <w:r>
-        <w:rPr>
-          <w:b/>
-        </w:rPr>
-        <w:t>:</w:t>
+        <w:numPr>
+          <w:ilvl w:val="0"/>
+          <w:numId w:val="2"/>
+        </w:numPr>
+        <w:rPr>
+          <w:lang w:val="fr-CA"/>
+        </w:rPr>
+      </w:pPr>
+      <w:r>
+        <w:rPr>
+          <w:lang w:val="fr-CA"/>
+        </w:rPr>
+        <w:t>Quelques mesures aberrantes de la hauteur de la pince.</w:t>
       </w:r>
     </w:p>
     <w:p>
@@ -385,7 +1108,7 @@
         <w:pStyle w:val="ListParagraph"/>
         <w:numPr>
           <w:ilvl w:val="0"/>
-          <w:numId w:val="5"/>
+          <w:numId w:val="2"/>
         </w:numPr>
         <w:rPr>
           <w:lang w:val="fr-CA"/>
@@ -395,19 +1118,19 @@
         <w:rPr>
           <w:lang w:val="fr-CA"/>
         </w:rPr>
-        <w:t>Arrondis à des valeurs qui se terminent en 0, 2, 5 et 8.</w:t>
-      </w:r>
-      <w:r>
-        <w:rPr>
-          <w:lang w:val="fr-CA"/>
-        </w:rPr>
-        <w:tab/>
-      </w:r>
-      <w:r>
-        <w:rPr>
-          <w:lang w:val="fr-CA"/>
-        </w:rPr>
-        <w:tab/>
+        <w:t xml:space="preserve">Quelques données </w:t>
+      </w:r>
+      <w:r>
+        <w:rPr>
+          <w:lang w:val="fr-CA"/>
+        </w:rPr>
+        <w:t>aberrantes</w:t>
+      </w:r>
+      <w:r>
+        <w:rPr>
+          <w:lang w:val="fr-CA"/>
+        </w:rPr>
+        <w:t xml:space="preserve"> de la hauteur de la pince. Peu de crabes adolescents.</w:t>
       </w:r>
       <w:r>
         <w:rPr>
@@ -421,7 +1144,7 @@
         <w:pStyle w:val="ListParagraph"/>
         <w:numPr>
           <w:ilvl w:val="0"/>
-          <w:numId w:val="5"/>
+          <w:numId w:val="2"/>
         </w:numPr>
         <w:rPr>
           <w:lang w:val="fr-CA"/>
@@ -431,7 +1154,19 @@
         <w:rPr>
           <w:lang w:val="fr-CA"/>
         </w:rPr>
-        <w:t>Peut-être pas assez de pression lors de la mesure.</w:t>
+        <w:t>Léger biais de la hauteur de la pince par rapport à la largeur de la carap</w:t>
+      </w:r>
+      <w:r>
+        <w:rPr>
+          <w:lang w:val="fr-CA"/>
+        </w:rPr>
+        <w:t>a</w:t>
+      </w:r>
+      <w:r>
+        <w:rPr>
+          <w:lang w:val="fr-CA"/>
+        </w:rPr>
+        <w:t>ce.</w:t>
       </w:r>
       <w:r>
         <w:rPr>
@@ -457,7 +1192,7 @@
         <w:pStyle w:val="ListParagraph"/>
         <w:numPr>
           <w:ilvl w:val="0"/>
-          <w:numId w:val="5"/>
+          <w:numId w:val="2"/>
         </w:numPr>
         <w:rPr>
           <w:lang w:val="fr-CA"/>
@@ -467,19 +1202,7 @@
         <w:rPr>
           <w:lang w:val="fr-CA"/>
         </w:rPr>
-        <w:t>Distribution n'as presque aucune valeur &lt; 80.</w:t>
-      </w:r>
-      <w:r>
-        <w:rPr>
-          <w:lang w:val="fr-CA"/>
-        </w:rPr>
-        <w:tab/>
-      </w:r>
-      <w:r>
-        <w:rPr>
-          <w:lang w:val="fr-CA"/>
-        </w:rPr>
-        <w:tab/>
+        <w:t>Quelques données aberrantes de la hauteur de la pince.</w:t>
       </w:r>
       <w:r>
         <w:rPr>
@@ -493,7 +1216,7 @@
         <w:pStyle w:val="ListParagraph"/>
         <w:numPr>
           <w:ilvl w:val="0"/>
-          <w:numId w:val="5"/>
+          <w:numId w:val="2"/>
         </w:numPr>
         <w:rPr>
           <w:lang w:val="fr-CA"/>
@@ -503,49 +1226,106 @@
         <w:rPr>
           <w:lang w:val="fr-CA"/>
         </w:rPr>
-        <w:t>Patron d'arrondissement particulier.</w:t>
-      </w:r>
-      <w:r>
-        <w:rPr>
-          <w:lang w:val="fr-CA"/>
-        </w:rPr>
-        <w:tab/>
-      </w:r>
-    </w:p>
-    <w:p>
-      <w:pPr>
-        <w:rPr>
-          <w:lang w:val="fr-CA"/>
-        </w:rPr>
-      </w:pPr>
-    </w:p>
-    <w:p>
-      <w:pPr>
-        <w:rPr>
-          <w:b/>
-          <w:lang w:val="fr-CA"/>
-        </w:rPr>
-      </w:pPr>
-      <w:r>
-        <w:rPr>
-          <w:b/>
-          <w:lang w:val="fr-CA"/>
-        </w:rPr>
-        <w:t xml:space="preserve">Figure de </w:t>
-      </w:r>
-      <w:r>
-        <w:rPr>
-          <w:b/>
-          <w:lang w:val="fr-CA"/>
-        </w:rPr>
-        <w:t>largeur de carapace</w:t>
-      </w:r>
-      <w:r>
-        <w:rPr>
-          <w:b/>
-          <w:lang w:val="fr-CA"/>
-        </w:rPr>
-        <w:t>:</w:t>
+        <w:t>Biais important de la hauteur de la pince par rapport à la largeur de la carapace.</w:t>
+      </w:r>
+      <w:r>
+        <w:rPr>
+          <w:lang w:val="fr-CA"/>
+        </w:rPr>
+        <w:tab/>
+      </w:r>
+      <w:r>
+        <w:rPr>
+          <w:lang w:val="fr-CA"/>
+        </w:rPr>
+        <w:tab/>
+      </w:r>
+      <w:r>
+        <w:rPr>
+          <w:lang w:val="fr-CA"/>
+        </w:rPr>
+        <w:tab/>
+      </w:r>
+    </w:p>
+    <w:p>
+      <w:pPr>
+        <w:pStyle w:val="ListParagraph"/>
+        <w:numPr>
+          <w:ilvl w:val="0"/>
+          <w:numId w:val="2"/>
+        </w:numPr>
+        <w:rPr>
+          <w:lang w:val="fr-CA"/>
+        </w:rPr>
+      </w:pPr>
+      <w:r>
+        <w:rPr>
+          <w:lang w:val="fr-CA"/>
+        </w:rPr>
+        <w:t xml:space="preserve">Quelques données </w:t>
+      </w:r>
+      <w:r>
+        <w:rPr>
+          <w:lang w:val="fr-CA"/>
+        </w:rPr>
+        <w:t>aberrantes</w:t>
+      </w:r>
+      <w:r>
+        <w:rPr>
+          <w:lang w:val="fr-CA"/>
+        </w:rPr>
+        <w:t xml:space="preserve"> de la hauteur de la pince.</w:t>
+      </w:r>
+      <w:r>
+        <w:rPr>
+          <w:lang w:val="fr-CA"/>
+        </w:rPr>
+        <w:tab/>
+      </w:r>
+      <w:r>
+        <w:rPr>
+          <w:lang w:val="fr-CA"/>
+        </w:rPr>
+        <w:tab/>
+      </w:r>
+      <w:r>
+        <w:rPr>
+          <w:lang w:val="fr-CA"/>
+        </w:rPr>
+        <w:tab/>
+      </w:r>
+    </w:p>
+    <w:p>
+      <w:pPr>
+        <w:pStyle w:val="ListParagraph"/>
+        <w:ind w:left="360"/>
+        <w:rPr>
+          <w:lang w:val="fr-CA"/>
+        </w:rPr>
+      </w:pPr>
+    </w:p>
+    <w:p>
+      <w:pPr>
+        <w:rPr>
+          <w:b/>
+          <w:lang w:val="fr-CA"/>
+        </w:rPr>
+      </w:pPr>
+      <w:r>
+        <w:rPr>
+          <w:b/>
+          <w:lang w:val="fr-CA"/>
+        </w:rPr>
+        <w:t>Largeur</w:t>
+      </w:r>
+      <w:bookmarkStart w:id="1" w:name="_GoBack"/>
+      <w:bookmarkEnd w:id="1"/>
+      <w:r>
+        <w:rPr>
+          <w:b/>
+          <w:lang w:val="fr-CA"/>
+        </w:rPr>
+        <w:t xml:space="preserve"> de carapace:</w:t>
       </w:r>
     </w:p>
     <w:p>
@@ -687,26 +1467,25 @@
         <w:rPr>
           <w:lang w:val="fr-CA"/>
         </w:rPr>
-        <w:tab/>
-      </w:r>
-      <w:r>
-        <w:rPr>
-          <w:lang w:val="fr-CA"/>
-        </w:rPr>
-        <w:tab/>
-      </w:r>
-    </w:p>
-    <w:p>
-      <w:pPr>
-        <w:rPr>
-          <w:lang w:val="fr-CA"/>
-        </w:rPr>
-      </w:pPr>
-      <w:r>
-        <w:rPr>
-          <w:lang w:val="fr-CA"/>
-        </w:rPr>
-        <w:tab/>
+        <w:t xml:space="preserve"> </w:t>
+      </w:r>
+    </w:p>
+    <w:p>
+      <w:pPr>
+        <w:pStyle w:val="ListParagraph"/>
+        <w:numPr>
+          <w:ilvl w:val="0"/>
+          <w:numId w:val="8"/>
+        </w:numPr>
+        <w:rPr>
+          <w:lang w:val="fr-CA"/>
+        </w:rPr>
+      </w:pPr>
+      <w:r>
+        <w:rPr>
+          <w:lang w:val="fr-CA"/>
+        </w:rPr>
+        <w:t>L'observateur évite peut-être les valeurs de 95 mm value (droite rouge pointillée, histogramme de droite).</w:t>
       </w:r>
       <w:r>
         <w:rPr>
@@ -813,6 +1592,95 @@
 <file path=word/numbering.xml><?xml version="1.0" encoding="utf-8"?>
 <w:numbering xmlns:wpc="http://schemas.microsoft.com/office/word/2010/wordprocessingCanvas" xmlns:cx="http://schemas.microsoft.com/office/drawing/2014/chartex" xmlns:cx1="http://schemas.microsoft.com/office/drawing/2015/9/8/chartex" xmlns:mc="http://schemas.openxmlformats.org/markup-compatibility/2006" xmlns:o="urn:schemas-microsoft-com:office:office" xmlns:r="http://schemas.openxmlformats.org/officeDocument/2006/relationships" xmlns:m="http://schemas.openxmlformats.org/officeDocument/2006/math" xmlns:v="urn:schemas-microsoft-com:vml" xmlns:wp14="http://schemas.microsoft.com/office/word/2010/wordprocessingDrawing" xmlns:wp="http://schemas.openxmlformats.org/drawingml/2006/wordprocessingDrawing" xmlns:w10="urn:schemas-microsoft-com:office:word" xmlns:w="http://schemas.openxmlformats.org/wordprocessingml/2006/main" xmlns:w14="http://schemas.microsoft.com/office/word/2010/wordml" xmlns:w15="http://schemas.microsoft.com/office/word/2012/wordml" xmlns:w16se="http://schemas.microsoft.com/office/word/2015/wordml/symex" xmlns:wpg="http://schemas.microsoft.com/office/word/2010/wordprocessingGroup" xmlns:wpi="http://schemas.microsoft.com/office/word/2010/wordprocessingInk" xmlns:wne="http://schemas.microsoft.com/office/word/2006/wordml" xmlns:wps="http://schemas.microsoft.com/office/word/2010/wordprocessingShape" mc:Ignorable="w14 w15 w16se wp14">
   <w:abstractNum w:abstractNumId="0" w15:restartNumberingAfterBreak="0">
+    <w:nsid w:val="06EE01C8"/>
+    <w:multiLevelType w:val="hybridMultilevel"/>
+    <w:tmpl w:val="C09EDFB8"/>
+    <w:lvl w:ilvl="0" w:tplc="10090011">
+      <w:start w:val="1"/>
+      <w:numFmt w:val="decimal"/>
+      <w:lvlText w:val="%1)"/>
+      <w:lvlJc w:val="left"/>
+      <w:pPr>
+        <w:ind w:left="720" w:hanging="360"/>
+      </w:pPr>
+      <w:rPr>
+        <w:rFonts w:hint="default"/>
+      </w:rPr>
+    </w:lvl>
+    <w:lvl w:ilvl="1" w:tplc="10090019" w:tentative="1">
+      <w:start w:val="1"/>
+      <w:numFmt w:val="lowerLetter"/>
+      <w:lvlText w:val="%2."/>
+      <w:lvlJc w:val="left"/>
+      <w:pPr>
+        <w:ind w:left="1440" w:hanging="360"/>
+      </w:pPr>
+    </w:lvl>
+    <w:lvl w:ilvl="2" w:tplc="1009001B" w:tentative="1">
+      <w:start w:val="1"/>
+      <w:numFmt w:val="lowerRoman"/>
+      <w:lvlText w:val="%3."/>
+      <w:lvlJc w:val="right"/>
+      <w:pPr>
+        <w:ind w:left="2160" w:hanging="180"/>
+      </w:pPr>
+    </w:lvl>
+    <w:lvl w:ilvl="3" w:tplc="1009000F" w:tentative="1">
+      <w:start w:val="1"/>
+      <w:numFmt w:val="decimal"/>
+      <w:lvlText w:val="%4."/>
+      <w:lvlJc w:val="left"/>
+      <w:pPr>
+        <w:ind w:left="2880" w:hanging="360"/>
+      </w:pPr>
+    </w:lvl>
+    <w:lvl w:ilvl="4" w:tplc="10090019" w:tentative="1">
+      <w:start w:val="1"/>
+      <w:numFmt w:val="lowerLetter"/>
+      <w:lvlText w:val="%5."/>
+      <w:lvlJc w:val="left"/>
+      <w:pPr>
+        <w:ind w:left="3600" w:hanging="360"/>
+      </w:pPr>
+    </w:lvl>
+    <w:lvl w:ilvl="5" w:tplc="1009001B" w:tentative="1">
+      <w:start w:val="1"/>
+      <w:numFmt w:val="lowerRoman"/>
+      <w:lvlText w:val="%6."/>
+      <w:lvlJc w:val="right"/>
+      <w:pPr>
+        <w:ind w:left="4320" w:hanging="180"/>
+      </w:pPr>
+    </w:lvl>
+    <w:lvl w:ilvl="6" w:tplc="1009000F" w:tentative="1">
+      <w:start w:val="1"/>
+      <w:numFmt w:val="decimal"/>
+      <w:lvlText w:val="%7."/>
+      <w:lvlJc w:val="left"/>
+      <w:pPr>
+        <w:ind w:left="5040" w:hanging="360"/>
+      </w:pPr>
+    </w:lvl>
+    <w:lvl w:ilvl="7" w:tplc="10090019" w:tentative="1">
+      <w:start w:val="1"/>
+      <w:numFmt w:val="lowerLetter"/>
+      <w:lvlText w:val="%8."/>
+      <w:lvlJc w:val="left"/>
+      <w:pPr>
+        <w:ind w:left="5760" w:hanging="360"/>
+      </w:pPr>
+    </w:lvl>
+    <w:lvl w:ilvl="8" w:tplc="1009001B" w:tentative="1">
+      <w:start w:val="1"/>
+      <w:numFmt w:val="lowerRoman"/>
+      <w:lvlText w:val="%9."/>
+      <w:lvlJc w:val="right"/>
+      <w:pPr>
+        <w:ind w:left="6480" w:hanging="180"/>
+      </w:pPr>
+    </w:lvl>
+  </w:abstractNum>
+  <w:abstractNum w:abstractNumId="1" w15:restartNumberingAfterBreak="0">
     <w:nsid w:val="1F041321"/>
     <w:multiLevelType w:val="hybridMultilevel"/>
     <w:tmpl w:val="A5121BF4"/>
@@ -901,7 +1769,7 @@
       </w:pPr>
     </w:lvl>
   </w:abstractNum>
-  <w:abstractNum w:abstractNumId="1" w15:restartNumberingAfterBreak="0">
+  <w:abstractNum w:abstractNumId="2" w15:restartNumberingAfterBreak="0">
     <w:nsid w:val="1F1F2939"/>
     <w:multiLevelType w:val="hybridMultilevel"/>
     <w:tmpl w:val="5EB6D1D4"/>
@@ -990,7 +1858,233 @@
       </w:pPr>
     </w:lvl>
   </w:abstractNum>
-  <w:abstractNum w:abstractNumId="2" w15:restartNumberingAfterBreak="0">
+  <w:abstractNum w:abstractNumId="3" w15:restartNumberingAfterBreak="0">
+    <w:nsid w:val="29E86F29"/>
+    <w:multiLevelType w:val="hybridMultilevel"/>
+    <w:tmpl w:val="E37A82DC"/>
+    <w:lvl w:ilvl="0" w:tplc="10090001">
+      <w:start w:val="1"/>
+      <w:numFmt w:val="bullet"/>
+      <w:lvlText w:val=""/>
+      <w:lvlJc w:val="left"/>
+      <w:pPr>
+        <w:ind w:left="360" w:hanging="360"/>
+      </w:pPr>
+      <w:rPr>
+        <w:rFonts w:ascii="Symbol" w:hAnsi="Symbol" w:hint="default"/>
+      </w:rPr>
+    </w:lvl>
+    <w:lvl w:ilvl="1" w:tplc="10090003">
+      <w:start w:val="1"/>
+      <w:numFmt w:val="bullet"/>
+      <w:lvlText w:val="o"/>
+      <w:lvlJc w:val="left"/>
+      <w:pPr>
+        <w:ind w:left="1080" w:hanging="360"/>
+      </w:pPr>
+      <w:rPr>
+        <w:rFonts w:ascii="Courier New" w:hAnsi="Courier New" w:cs="Courier New" w:hint="default"/>
+      </w:rPr>
+    </w:lvl>
+    <w:lvl w:ilvl="2" w:tplc="10090005" w:tentative="1">
+      <w:start w:val="1"/>
+      <w:numFmt w:val="bullet"/>
+      <w:lvlText w:val=""/>
+      <w:lvlJc w:val="left"/>
+      <w:pPr>
+        <w:ind w:left="1800" w:hanging="360"/>
+      </w:pPr>
+      <w:rPr>
+        <w:rFonts w:ascii="Wingdings" w:hAnsi="Wingdings" w:hint="default"/>
+      </w:rPr>
+    </w:lvl>
+    <w:lvl w:ilvl="3" w:tplc="10090001" w:tentative="1">
+      <w:start w:val="1"/>
+      <w:numFmt w:val="bullet"/>
+      <w:lvlText w:val=""/>
+      <w:lvlJc w:val="left"/>
+      <w:pPr>
+        <w:ind w:left="2520" w:hanging="360"/>
+      </w:pPr>
+      <w:rPr>
+        <w:rFonts w:ascii="Symbol" w:hAnsi="Symbol" w:hint="default"/>
+      </w:rPr>
+    </w:lvl>
+    <w:lvl w:ilvl="4" w:tplc="10090003" w:tentative="1">
+      <w:start w:val="1"/>
+      <w:numFmt w:val="bullet"/>
+      <w:lvlText w:val="o"/>
+      <w:lvlJc w:val="left"/>
+      <w:pPr>
+        <w:ind w:left="3240" w:hanging="360"/>
+      </w:pPr>
+      <w:rPr>
+        <w:rFonts w:ascii="Courier New" w:hAnsi="Courier New" w:cs="Courier New" w:hint="default"/>
+      </w:rPr>
+    </w:lvl>
+    <w:lvl w:ilvl="5" w:tplc="10090005" w:tentative="1">
+      <w:start w:val="1"/>
+      <w:numFmt w:val="bullet"/>
+      <w:lvlText w:val=""/>
+      <w:lvlJc w:val="left"/>
+      <w:pPr>
+        <w:ind w:left="3960" w:hanging="360"/>
+      </w:pPr>
+      <w:rPr>
+        <w:rFonts w:ascii="Wingdings" w:hAnsi="Wingdings" w:hint="default"/>
+      </w:rPr>
+    </w:lvl>
+    <w:lvl w:ilvl="6" w:tplc="10090001" w:tentative="1">
+      <w:start w:val="1"/>
+      <w:numFmt w:val="bullet"/>
+      <w:lvlText w:val=""/>
+      <w:lvlJc w:val="left"/>
+      <w:pPr>
+        <w:ind w:left="4680" w:hanging="360"/>
+      </w:pPr>
+      <w:rPr>
+        <w:rFonts w:ascii="Symbol" w:hAnsi="Symbol" w:hint="default"/>
+      </w:rPr>
+    </w:lvl>
+    <w:lvl w:ilvl="7" w:tplc="10090003" w:tentative="1">
+      <w:start w:val="1"/>
+      <w:numFmt w:val="bullet"/>
+      <w:lvlText w:val="o"/>
+      <w:lvlJc w:val="left"/>
+      <w:pPr>
+        <w:ind w:left="5400" w:hanging="360"/>
+      </w:pPr>
+      <w:rPr>
+        <w:rFonts w:ascii="Courier New" w:hAnsi="Courier New" w:cs="Courier New" w:hint="default"/>
+      </w:rPr>
+    </w:lvl>
+    <w:lvl w:ilvl="8" w:tplc="10090005" w:tentative="1">
+      <w:start w:val="1"/>
+      <w:numFmt w:val="bullet"/>
+      <w:lvlText w:val=""/>
+      <w:lvlJc w:val="left"/>
+      <w:pPr>
+        <w:ind w:left="6120" w:hanging="360"/>
+      </w:pPr>
+      <w:rPr>
+        <w:rFonts w:ascii="Wingdings" w:hAnsi="Wingdings" w:hint="default"/>
+      </w:rPr>
+    </w:lvl>
+  </w:abstractNum>
+  <w:abstractNum w:abstractNumId="4" w15:restartNumberingAfterBreak="0">
+    <w:nsid w:val="2DCE6D8F"/>
+    <w:multiLevelType w:val="hybridMultilevel"/>
+    <w:tmpl w:val="5C5476C0"/>
+    <w:lvl w:ilvl="0" w:tplc="10090001">
+      <w:start w:val="1"/>
+      <w:numFmt w:val="bullet"/>
+      <w:lvlText w:val=""/>
+      <w:lvlJc w:val="left"/>
+      <w:pPr>
+        <w:ind w:left="360" w:hanging="360"/>
+      </w:pPr>
+      <w:rPr>
+        <w:rFonts w:ascii="Symbol" w:hAnsi="Symbol" w:hint="default"/>
+      </w:rPr>
+    </w:lvl>
+    <w:lvl w:ilvl="1" w:tplc="10090003" w:tentative="1">
+      <w:start w:val="1"/>
+      <w:numFmt w:val="bullet"/>
+      <w:lvlText w:val="o"/>
+      <w:lvlJc w:val="left"/>
+      <w:pPr>
+        <w:ind w:left="1080" w:hanging="360"/>
+      </w:pPr>
+      <w:rPr>
+        <w:rFonts w:ascii="Courier New" w:hAnsi="Courier New" w:cs="Courier New" w:hint="default"/>
+      </w:rPr>
+    </w:lvl>
+    <w:lvl w:ilvl="2" w:tplc="10090005" w:tentative="1">
+      <w:start w:val="1"/>
+      <w:numFmt w:val="bullet"/>
+      <w:lvlText w:val=""/>
+      <w:lvlJc w:val="left"/>
+      <w:pPr>
+        <w:ind w:left="1800" w:hanging="360"/>
+      </w:pPr>
+      <w:rPr>
+        <w:rFonts w:ascii="Wingdings" w:hAnsi="Wingdings" w:hint="default"/>
+      </w:rPr>
+    </w:lvl>
+    <w:lvl w:ilvl="3" w:tplc="10090001" w:tentative="1">
+      <w:start w:val="1"/>
+      <w:numFmt w:val="bullet"/>
+      <w:lvlText w:val=""/>
+      <w:lvlJc w:val="left"/>
+      <w:pPr>
+        <w:ind w:left="2520" w:hanging="360"/>
+      </w:pPr>
+      <w:rPr>
+        <w:rFonts w:ascii="Symbol" w:hAnsi="Symbol" w:hint="default"/>
+      </w:rPr>
+    </w:lvl>
+    <w:lvl w:ilvl="4" w:tplc="10090003" w:tentative="1">
+      <w:start w:val="1"/>
+      <w:numFmt w:val="bullet"/>
+      <w:lvlText w:val="o"/>
+      <w:lvlJc w:val="left"/>
+      <w:pPr>
+        <w:ind w:left="3240" w:hanging="360"/>
+      </w:pPr>
+      <w:rPr>
+        <w:rFonts w:ascii="Courier New" w:hAnsi="Courier New" w:cs="Courier New" w:hint="default"/>
+      </w:rPr>
+    </w:lvl>
+    <w:lvl w:ilvl="5" w:tplc="10090005" w:tentative="1">
+      <w:start w:val="1"/>
+      <w:numFmt w:val="bullet"/>
+      <w:lvlText w:val=""/>
+      <w:lvlJc w:val="left"/>
+      <w:pPr>
+        <w:ind w:left="3960" w:hanging="360"/>
+      </w:pPr>
+      <w:rPr>
+        <w:rFonts w:ascii="Wingdings" w:hAnsi="Wingdings" w:hint="default"/>
+      </w:rPr>
+    </w:lvl>
+    <w:lvl w:ilvl="6" w:tplc="10090001" w:tentative="1">
+      <w:start w:val="1"/>
+      <w:numFmt w:val="bullet"/>
+      <w:lvlText w:val=""/>
+      <w:lvlJc w:val="left"/>
+      <w:pPr>
+        <w:ind w:left="4680" w:hanging="360"/>
+      </w:pPr>
+      <w:rPr>
+        <w:rFonts w:ascii="Symbol" w:hAnsi="Symbol" w:hint="default"/>
+      </w:rPr>
+    </w:lvl>
+    <w:lvl w:ilvl="7" w:tplc="10090003" w:tentative="1">
+      <w:start w:val="1"/>
+      <w:numFmt w:val="bullet"/>
+      <w:lvlText w:val="o"/>
+      <w:lvlJc w:val="left"/>
+      <w:pPr>
+        <w:ind w:left="5400" w:hanging="360"/>
+      </w:pPr>
+      <w:rPr>
+        <w:rFonts w:ascii="Courier New" w:hAnsi="Courier New" w:cs="Courier New" w:hint="default"/>
+      </w:rPr>
+    </w:lvl>
+    <w:lvl w:ilvl="8" w:tplc="10090005" w:tentative="1">
+      <w:start w:val="1"/>
+      <w:numFmt w:val="bullet"/>
+      <w:lvlText w:val=""/>
+      <w:lvlJc w:val="left"/>
+      <w:pPr>
+        <w:ind w:left="6120" w:hanging="360"/>
+      </w:pPr>
+      <w:rPr>
+        <w:rFonts w:ascii="Wingdings" w:hAnsi="Wingdings" w:hint="default"/>
+      </w:rPr>
+    </w:lvl>
+  </w:abstractNum>
+  <w:abstractNum w:abstractNumId="5" w15:restartNumberingAfterBreak="0">
     <w:nsid w:val="3A922E6F"/>
     <w:multiLevelType w:val="hybridMultilevel"/>
     <w:tmpl w:val="24F2C570"/>
@@ -1103,7 +2197,7 @@
       </w:rPr>
     </w:lvl>
   </w:abstractNum>
-  <w:abstractNum w:abstractNumId="3" w15:restartNumberingAfterBreak="0">
+  <w:abstractNum w:abstractNumId="6" w15:restartNumberingAfterBreak="0">
     <w:nsid w:val="4DC12BED"/>
     <w:multiLevelType w:val="hybridMultilevel"/>
     <w:tmpl w:val="DA9C4304"/>
@@ -1192,7 +2286,7 @@
       </w:pPr>
     </w:lvl>
   </w:abstractNum>
-  <w:abstractNum w:abstractNumId="4" w15:restartNumberingAfterBreak="0">
+  <w:abstractNum w:abstractNumId="7" w15:restartNumberingAfterBreak="0">
     <w:nsid w:val="56CC24EC"/>
     <w:multiLevelType w:val="hybridMultilevel"/>
     <w:tmpl w:val="5C72164C"/>
@@ -1305,7 +2399,7 @@
       </w:rPr>
     </w:lvl>
   </w:abstractNum>
-  <w:abstractNum w:abstractNumId="5" w15:restartNumberingAfterBreak="0">
+  <w:abstractNum w:abstractNumId="8" w15:restartNumberingAfterBreak="0">
     <w:nsid w:val="58BC5C6E"/>
     <w:multiLevelType w:val="hybridMultilevel"/>
     <w:tmpl w:val="0BC0081A"/>
@@ -1394,7 +2488,7 @@
       </w:pPr>
     </w:lvl>
   </w:abstractNum>
-  <w:abstractNum w:abstractNumId="6" w15:restartNumberingAfterBreak="0">
+  <w:abstractNum w:abstractNumId="9" w15:restartNumberingAfterBreak="0">
     <w:nsid w:val="71CB3ACE"/>
     <w:multiLevelType w:val="hybridMultilevel"/>
     <w:tmpl w:val="C824C986"/>
@@ -1483,10 +2577,10 @@
       </w:pPr>
     </w:lvl>
   </w:abstractNum>
-  <w:abstractNum w:abstractNumId="7" w15:restartNumberingAfterBreak="0">
+  <w:abstractNum w:abstractNumId="10" w15:restartNumberingAfterBreak="0">
     <w:nsid w:val="72847E62"/>
     <w:multiLevelType w:val="hybridMultilevel"/>
-    <w:tmpl w:val="6D3E4782"/>
+    <w:tmpl w:val="70807BD6"/>
     <w:lvl w:ilvl="0" w:tplc="10090001">
       <w:start w:val="1"/>
       <w:numFmt w:val="bullet"/>
@@ -1596,7 +2690,7 @@
       </w:rPr>
     </w:lvl>
   </w:abstractNum>
-  <w:abstractNum w:abstractNumId="8" w15:restartNumberingAfterBreak="0">
+  <w:abstractNum w:abstractNumId="11" w15:restartNumberingAfterBreak="0">
     <w:nsid w:val="77304B84"/>
     <w:multiLevelType w:val="hybridMultilevel"/>
     <w:tmpl w:val="A344E116"/>
@@ -1685,7 +2779,96 @@
       </w:pPr>
     </w:lvl>
   </w:abstractNum>
-  <w:abstractNum w:abstractNumId="9" w15:restartNumberingAfterBreak="0">
+  <w:abstractNum w:abstractNumId="12" w15:restartNumberingAfterBreak="0">
+    <w:nsid w:val="7AF429F1"/>
+    <w:multiLevelType w:val="hybridMultilevel"/>
+    <w:tmpl w:val="212E52F2"/>
+    <w:lvl w:ilvl="0" w:tplc="10090011">
+      <w:start w:val="1"/>
+      <w:numFmt w:val="decimal"/>
+      <w:lvlText w:val="%1)"/>
+      <w:lvlJc w:val="left"/>
+      <w:pPr>
+        <w:ind w:left="720" w:hanging="360"/>
+      </w:pPr>
+      <w:rPr>
+        <w:rFonts w:hint="default"/>
+      </w:rPr>
+    </w:lvl>
+    <w:lvl w:ilvl="1" w:tplc="10090019" w:tentative="1">
+      <w:start w:val="1"/>
+      <w:numFmt w:val="lowerLetter"/>
+      <w:lvlText w:val="%2."/>
+      <w:lvlJc w:val="left"/>
+      <w:pPr>
+        <w:ind w:left="1440" w:hanging="360"/>
+      </w:pPr>
+    </w:lvl>
+    <w:lvl w:ilvl="2" w:tplc="1009001B" w:tentative="1">
+      <w:start w:val="1"/>
+      <w:numFmt w:val="lowerRoman"/>
+      <w:lvlText w:val="%3."/>
+      <w:lvlJc w:val="right"/>
+      <w:pPr>
+        <w:ind w:left="2160" w:hanging="180"/>
+      </w:pPr>
+    </w:lvl>
+    <w:lvl w:ilvl="3" w:tplc="1009000F" w:tentative="1">
+      <w:start w:val="1"/>
+      <w:numFmt w:val="decimal"/>
+      <w:lvlText w:val="%4."/>
+      <w:lvlJc w:val="left"/>
+      <w:pPr>
+        <w:ind w:left="2880" w:hanging="360"/>
+      </w:pPr>
+    </w:lvl>
+    <w:lvl w:ilvl="4" w:tplc="10090019" w:tentative="1">
+      <w:start w:val="1"/>
+      <w:numFmt w:val="lowerLetter"/>
+      <w:lvlText w:val="%5."/>
+      <w:lvlJc w:val="left"/>
+      <w:pPr>
+        <w:ind w:left="3600" w:hanging="360"/>
+      </w:pPr>
+    </w:lvl>
+    <w:lvl w:ilvl="5" w:tplc="1009001B" w:tentative="1">
+      <w:start w:val="1"/>
+      <w:numFmt w:val="lowerRoman"/>
+      <w:lvlText w:val="%6."/>
+      <w:lvlJc w:val="right"/>
+      <w:pPr>
+        <w:ind w:left="4320" w:hanging="180"/>
+      </w:pPr>
+    </w:lvl>
+    <w:lvl w:ilvl="6" w:tplc="1009000F" w:tentative="1">
+      <w:start w:val="1"/>
+      <w:numFmt w:val="decimal"/>
+      <w:lvlText w:val="%7."/>
+      <w:lvlJc w:val="left"/>
+      <w:pPr>
+        <w:ind w:left="5040" w:hanging="360"/>
+      </w:pPr>
+    </w:lvl>
+    <w:lvl w:ilvl="7" w:tplc="10090019" w:tentative="1">
+      <w:start w:val="1"/>
+      <w:numFmt w:val="lowerLetter"/>
+      <w:lvlText w:val="%8."/>
+      <w:lvlJc w:val="left"/>
+      <w:pPr>
+        <w:ind w:left="5760" w:hanging="360"/>
+      </w:pPr>
+    </w:lvl>
+    <w:lvl w:ilvl="8" w:tplc="1009001B" w:tentative="1">
+      <w:start w:val="1"/>
+      <w:numFmt w:val="lowerRoman"/>
+      <w:lvlText w:val="%9."/>
+      <w:lvlJc w:val="right"/>
+      <w:pPr>
+        <w:ind w:left="6480" w:hanging="180"/>
+      </w:pPr>
+    </w:lvl>
+  </w:abstractNum>
+  <w:abstractNum w:abstractNumId="13" w15:restartNumberingAfterBreak="0">
     <w:nsid w:val="7CFC2990"/>
     <w:multiLevelType w:val="hybridMultilevel"/>
     <w:tmpl w:val="7FEAA06C"/>
@@ -1701,7 +2884,7 @@
         <w:rFonts w:ascii="Symbol" w:hAnsi="Symbol" w:hint="default"/>
       </w:rPr>
     </w:lvl>
-    <w:lvl w:ilvl="1" w:tplc="10090003" w:tentative="1">
+    <w:lvl w:ilvl="1" w:tplc="10090003">
       <w:start w:val="1"/>
       <w:numFmt w:val="bullet"/>
       <w:lvlText w:val="o"/>
@@ -1799,34 +2982,46 @@
     </w:lvl>
   </w:abstractNum>
   <w:num w:numId="1">
+    <w:abstractNumId w:val="13"/>
+  </w:num>
+  <w:num w:numId="2">
+    <w:abstractNumId w:val="10"/>
+  </w:num>
+  <w:num w:numId="3">
+    <w:abstractNumId w:val="6"/>
+  </w:num>
+  <w:num w:numId="4">
+    <w:abstractNumId w:val="1"/>
+  </w:num>
+  <w:num w:numId="5">
+    <w:abstractNumId w:val="5"/>
+  </w:num>
+  <w:num w:numId="6">
     <w:abstractNumId w:val="9"/>
   </w:num>
-  <w:num w:numId="2">
+  <w:num w:numId="7">
+    <w:abstractNumId w:val="11"/>
+  </w:num>
+  <w:num w:numId="8">
     <w:abstractNumId w:val="7"/>
   </w:num>
-  <w:num w:numId="3">
+  <w:num w:numId="9">
+    <w:abstractNumId w:val="8"/>
+  </w:num>
+  <w:num w:numId="10">
+    <w:abstractNumId w:val="2"/>
+  </w:num>
+  <w:num w:numId="11">
+    <w:abstractNumId w:val="0"/>
+  </w:num>
+  <w:num w:numId="12">
     <w:abstractNumId w:val="3"/>
   </w:num>
-  <w:num w:numId="4">
-    <w:abstractNumId w:val="0"/>
-  </w:num>
-  <w:num w:numId="5">
-    <w:abstractNumId w:val="2"/>
-  </w:num>
-  <w:num w:numId="6">
-    <w:abstractNumId w:val="6"/>
-  </w:num>
-  <w:num w:numId="7">
-    <w:abstractNumId w:val="8"/>
-  </w:num>
-  <w:num w:numId="8">
+  <w:num w:numId="13">
     <w:abstractNumId w:val="4"/>
   </w:num>
-  <w:num w:numId="9">
-    <w:abstractNumId w:val="5"/>
-  </w:num>
-  <w:num w:numId="10">
-    <w:abstractNumId w:val="1"/>
+  <w:num w:numId="14">
+    <w:abstractNumId w:val="12"/>
   </w:num>
 </w:numbering>
 </file>

</xml_diff>